<commit_message>
Removed images (unused) Updated design doc Created screenshot of proof of version control Created url to repository
</commit_message>
<xml_diff>
--- a/Task 4/Blasteroids/Blasteroids Design Document.docx
+++ b/Task 4/Blasteroids/Blasteroids Design Document.docx
@@ -1,6 +1,6 @@
 
 <file path=word/document.xml><?xml version="1.0" encoding="utf-8"?>
-<w:document xmlns:wpc="http://schemas.microsoft.com/office/word/2010/wordprocessingCanvas" xmlns:cx="http://schemas.microsoft.com/office/drawing/2014/chartex" xmlns:cx1="http://schemas.microsoft.com/office/drawing/2015/9/8/chartex" xmlns:cx2="http://schemas.microsoft.com/office/drawing/2015/10/21/chartex" xmlns:cx3="http://schemas.microsoft.com/office/drawing/2016/5/9/chartex" xmlns:cx4="http://schemas.microsoft.com/office/drawing/2016/5/10/chartex" xmlns:cx5="http://schemas.microsoft.com/office/drawing/2016/5/11/chartex" xmlns:cx6="http://schemas.microsoft.com/office/drawing/2016/5/12/chartex" xmlns:cx7="http://schemas.microsoft.com/office/drawing/2016/5/13/chartex" xmlns:cx8="http://schemas.microsoft.com/office/drawing/2016/5/14/chartex" xmlns:mc="http://schemas.openxmlformats.org/markup-compatibility/2006" xmlns:aink="http://schemas.microsoft.com/office/drawing/2016/ink" xmlns:am3d="http://schemas.microsoft.com/office/drawing/2017/model3d" xmlns:o="urn:schemas-microsoft-com:office:office" xmlns:oel="http://schemas.microsoft.com/office/2019/extlst" xmlns:r="http://schemas.openxmlformats.org/officeDocument/2006/relationships" xmlns:m="http://schemas.openxmlformats.org/officeDocument/2006/math" xmlns:v="urn:schemas-microsoft-com:vml" xmlns:wp14="http://schemas.microsoft.com/office/word/2010/wordprocessingDrawing" xmlns:wp="http://schemas.openxmlformats.org/drawingml/2006/wordprocessingDrawing" xmlns:w10="urn:schemas-microsoft-com:office:word" xmlns:w="http://schemas.openxmlformats.org/wordprocessingml/2006/main" xmlns:w14="http://schemas.microsoft.com/office/word/2010/wordml" xmlns:w15="http://schemas.microsoft.com/office/word/2012/wordml" xmlns:w16cex="http://schemas.microsoft.com/office/word/2018/wordml/cex" xmlns:w16cid="http://schemas.microsoft.com/office/word/2016/wordml/cid" xmlns:w16="http://schemas.microsoft.com/office/word/2018/wordml" xmlns:w16du="http://schemas.microsoft.com/office/word/2023/wordml/word16du" xmlns:w16sdtdh="http://schemas.microsoft.com/office/word/2020/wordml/sdtdatahash" xmlns:w16se="http://schemas.microsoft.com/office/word/2015/wordml/symex" xmlns:wpg="http://schemas.microsoft.com/office/word/2010/wordprocessingGroup" xmlns:wpi="http://schemas.microsoft.com/office/word/2010/wordprocessingInk" xmlns:wne="http://schemas.microsoft.com/office/word/2006/wordml" xmlns:wps="http://schemas.microsoft.com/office/word/2010/wordprocessingShape" mc:Ignorable="w14 w15 w16se w16cid w16 w16cex w16sdtdh wp14">
+<w:document xmlns:wpc="http://schemas.microsoft.com/office/word/2010/wordprocessingCanvas" xmlns:cx="http://schemas.microsoft.com/office/drawing/2014/chartex" xmlns:cx1="http://schemas.microsoft.com/office/drawing/2015/9/8/chartex" xmlns:cx2="http://schemas.microsoft.com/office/drawing/2015/10/21/chartex" xmlns:cx3="http://schemas.microsoft.com/office/drawing/2016/5/9/chartex" xmlns:cx4="http://schemas.microsoft.com/office/drawing/2016/5/10/chartex" xmlns:cx5="http://schemas.microsoft.com/office/drawing/2016/5/11/chartex" xmlns:cx6="http://schemas.microsoft.com/office/drawing/2016/5/12/chartex" xmlns:cx7="http://schemas.microsoft.com/office/drawing/2016/5/13/chartex" xmlns:cx8="http://schemas.microsoft.com/office/drawing/2016/5/14/chartex" xmlns:mc="http://schemas.openxmlformats.org/markup-compatibility/2006" xmlns:aink="http://schemas.microsoft.com/office/drawing/2016/ink" xmlns:am3d="http://schemas.microsoft.com/office/drawing/2017/model3d" xmlns:o="urn:schemas-microsoft-com:office:office" xmlns:oel="http://schemas.microsoft.com/office/2019/extlst" xmlns:r="http://schemas.openxmlformats.org/officeDocument/2006/relationships" xmlns:m="http://schemas.openxmlformats.org/officeDocument/2006/math" xmlns:v="urn:schemas-microsoft-com:vml" xmlns:wp14="http://schemas.microsoft.com/office/word/2010/wordprocessingDrawing" xmlns:wp="http://schemas.openxmlformats.org/drawingml/2006/wordprocessingDrawing" xmlns:w10="urn:schemas-microsoft-com:office:word" xmlns:w="http://schemas.openxmlformats.org/wordprocessingml/2006/main" xmlns:w14="http://schemas.microsoft.com/office/word/2010/wordml" xmlns:w15="http://schemas.microsoft.com/office/word/2012/wordml" xmlns:w16cex="http://schemas.microsoft.com/office/word/2018/wordml/cex" xmlns:w16cid="http://schemas.microsoft.com/office/word/2016/wordml/cid" xmlns:w16="http://schemas.microsoft.com/office/word/2018/wordml" xmlns:w16sdtdh="http://schemas.microsoft.com/office/word/2020/wordml/sdtdatahash" xmlns:w16se="http://schemas.microsoft.com/office/word/2015/wordml/symex" xmlns:wpg="http://schemas.microsoft.com/office/word/2010/wordprocessingGroup" xmlns:wpi="http://schemas.microsoft.com/office/word/2010/wordprocessingInk" xmlns:wne="http://schemas.microsoft.com/office/word/2006/wordml" xmlns:wps="http://schemas.microsoft.com/office/word/2010/wordprocessingShape" mc:Ignorable="w14 w15 w16se w16cid w16 w16cex w16sdtdh wp14">
   <w:body>
     <w:p>
       <w:pPr>
@@ -11,6 +11,7 @@
           <w:szCs w:val="32"/>
         </w:rPr>
       </w:pPr>
+      <w:proofErr w:type="spellStart"/>
       <w:r>
         <w:rPr>
           <w:b/>
@@ -18,7 +19,17 @@
           <w:sz w:val="32"/>
           <w:szCs w:val="32"/>
         </w:rPr>
-        <w:t>Blasteroids Design Document</w:t>
+        <w:t>Blasteroids</w:t>
+      </w:r>
+      <w:proofErr w:type="spellEnd"/>
+      <w:r>
+        <w:rPr>
+          <w:b/>
+          <w:bCs/>
+          <w:sz w:val="32"/>
+          <w:szCs w:val="32"/>
+        </w:rPr>
+        <w:t xml:space="preserve"> Design Document</w:t>
       </w:r>
     </w:p>
     <w:p>
@@ -47,6 +58,7 @@
           <w:szCs w:val="24"/>
         </w:rPr>
       </w:pPr>
+      <w:proofErr w:type="spellStart"/>
       <w:r>
         <w:rPr>
           <w:i/>
@@ -56,6 +68,7 @@
         </w:rPr>
         <w:t>Blasteroids</w:t>
       </w:r>
+      <w:proofErr w:type="spellEnd"/>
       <w:r>
         <w:rPr>
           <w:sz w:val="24"/>
@@ -82,7 +95,23 @@
           <w:sz w:val="24"/>
           <w:szCs w:val="24"/>
         </w:rPr>
-        <w:t>A ship controlled by the player flies around shooting at asteroids that randomly shoot across the screen. The aim of the game is for the player to reach a highscore before losing all their health points from colliding with asteroids.</w:t>
+        <w:t xml:space="preserve">A ship controlled by the player flies around shooting at asteroids that randomly shoot across the screen. The aim of the game is for the player to reach a </w:t>
+      </w:r>
+      <w:proofErr w:type="spellStart"/>
+      <w:r>
+        <w:rPr>
+          <w:sz w:val="24"/>
+          <w:szCs w:val="24"/>
+        </w:rPr>
+        <w:t>highscore</w:t>
+      </w:r>
+      <w:proofErr w:type="spellEnd"/>
+      <w:r>
+        <w:rPr>
+          <w:sz w:val="24"/>
+          <w:szCs w:val="24"/>
+        </w:rPr>
+        <w:t xml:space="preserve"> before losing all their health points from colliding with asteroids.</w:t>
       </w:r>
       <w:r>
         <w:rPr>
@@ -110,7 +139,23 @@
           <w:sz w:val="24"/>
           <w:szCs w:val="24"/>
         </w:rPr>
-        <w:t>Both the game and the highscore database are portable, allowing players to easily share their scores.</w:t>
+        <w:t xml:space="preserve">Both the game and the </w:t>
+      </w:r>
+      <w:proofErr w:type="spellStart"/>
+      <w:r>
+        <w:rPr>
+          <w:sz w:val="24"/>
+          <w:szCs w:val="24"/>
+        </w:rPr>
+        <w:t>highscore</w:t>
+      </w:r>
+      <w:proofErr w:type="spellEnd"/>
+      <w:r>
+        <w:rPr>
+          <w:sz w:val="24"/>
+          <w:szCs w:val="24"/>
+        </w:rPr>
+        <w:t xml:space="preserve"> database are portable, allowing players to easily share their scores.</w:t>
       </w:r>
     </w:p>
     <w:p>
@@ -248,7 +293,22 @@
           <w:sz w:val="24"/>
           <w:szCs w:val="24"/>
         </w:rPr>
-        <w:t>s, the player can fly around the screen in any direction. The player’s location is set to the opposite side of the screen if they pass an edge, creating an endless loop effect.</w:t>
+        <w:t>s, the player can fly around the screen in any direction.</w:t>
+      </w:r>
+    </w:p>
+    <w:p>
+      <w:pPr>
+        <w:rPr>
+          <w:sz w:val="24"/>
+          <w:szCs w:val="24"/>
+        </w:rPr>
+      </w:pPr>
+      <w:r>
+        <w:rPr>
+          <w:sz w:val="24"/>
+          <w:szCs w:val="24"/>
+        </w:rPr>
+        <w:t>The player’s location is set to the opposite side of the screen if they pass an edge, creating an endless loop effect.</w:t>
       </w:r>
     </w:p>
     <w:p>
@@ -319,7 +379,22 @@
           <w:sz w:val="24"/>
           <w:szCs w:val="24"/>
         </w:rPr>
-        <w:t xml:space="preserve">, and health points. When hit by a shot, the asteroid loses a health point. If the asteroid’s health points reach zero, the player’s score is increased based on the asteroid’s size and the asteroid is respawned again after </w:t>
+        <w:t>, and health points.</w:t>
+      </w:r>
+    </w:p>
+    <w:p>
+      <w:pPr>
+        <w:rPr>
+          <w:sz w:val="24"/>
+          <w:szCs w:val="24"/>
+        </w:rPr>
+      </w:pPr>
+      <w:r>
+        <w:rPr>
+          <w:sz w:val="24"/>
+          <w:szCs w:val="24"/>
+        </w:rPr>
+        <w:t xml:space="preserve">When hit by a shot, the asteroid loses a health point. If the asteroid’s health points reach zero, the player’s score is increased based on the asteroid’s size and the asteroid is respawned again after </w:t>
       </w:r>
       <w:r>
         <w:rPr>
@@ -333,7 +408,37 @@
           <w:sz w:val="24"/>
           <w:szCs w:val="24"/>
         </w:rPr>
-        <w:t>, making the game endless. When an asteroid is spawned, its starting position and velocity is set randomly, but there is a 100 unit buffer based on the player’s position to stop asteroids from spawning too close to the player.</w:t>
+        <w:t>, making the game endless.</w:t>
+      </w:r>
+    </w:p>
+    <w:p>
+      <w:pPr>
+        <w:rPr>
+          <w:sz w:val="24"/>
+          <w:szCs w:val="24"/>
+        </w:rPr>
+      </w:pPr>
+      <w:r>
+        <w:rPr>
+          <w:sz w:val="24"/>
+          <w:szCs w:val="24"/>
+        </w:rPr>
+        <w:lastRenderedPageBreak/>
+        <w:t xml:space="preserve">When an asteroid is spawned, its starting position and velocity is set randomly, but there is a </w:t>
+      </w:r>
+      <w:r>
+        <w:rPr>
+          <w:sz w:val="24"/>
+          <w:szCs w:val="24"/>
+        </w:rPr>
+        <w:t>100-unit</w:t>
+      </w:r>
+      <w:r>
+        <w:rPr>
+          <w:sz w:val="24"/>
+          <w:szCs w:val="24"/>
+        </w:rPr>
+        <w:t xml:space="preserve"> buffer based on the player’s position to stop asteroids from spawning too close to the player.</w:t>
       </w:r>
       <w:r>
         <w:rPr>
@@ -381,7 +486,6 @@
           <w:sz w:val="24"/>
           <w:szCs w:val="24"/>
         </w:rPr>
-        <w:lastRenderedPageBreak/>
         <w:t xml:space="preserve">The player can create shots by pressing the shoot key. These shots travel at a set speed in the direction the player was facing when they pressed the shoot key. </w:t>
       </w:r>
       <w:r>
@@ -629,6 +733,7 @@
           <w:szCs w:val="28"/>
         </w:rPr>
       </w:pPr>
+      <w:proofErr w:type="spellStart"/>
       <w:r>
         <w:rPr>
           <w:b/>
@@ -638,6 +743,7 @@
         </w:rPr>
         <w:t>Highscores</w:t>
       </w:r>
+      <w:proofErr w:type="spellEnd"/>
     </w:p>
     <w:p>
       <w:pPr>
@@ -670,48 +776,215 @@
           <w:sz w:val="24"/>
           <w:szCs w:val="24"/>
         </w:rPr>
-        <w:t xml:space="preserve">The player can save their score to the highscore database after each game. They can input a three-character name to save their score with, reminiscent of highscores on old arcade machines. </w:t>
-      </w:r>
-      <w:r>
-        <w:rPr>
-          <w:sz w:val="24"/>
-          <w:szCs w:val="24"/>
-        </w:rPr>
-        <w:t>A highscore can only be saved if it beats an existing score in the database.</w:t>
-      </w:r>
-    </w:p>
-    <w:p>
-      <w:pPr>
-        <w:rPr>
-          <w:b/>
-          <w:bCs/>
-          <w:sz w:val="24"/>
-          <w:szCs w:val="24"/>
-        </w:rPr>
-      </w:pPr>
-      <w:r>
-        <w:rPr>
-          <w:b/>
-          <w:bCs/>
+        <w:t xml:space="preserve">The player can save their score to the </w:t>
+      </w:r>
+      <w:proofErr w:type="spellStart"/>
+      <w:r>
+        <w:rPr>
+          <w:sz w:val="24"/>
+          <w:szCs w:val="24"/>
+        </w:rPr>
+        <w:t>highscore</w:t>
+      </w:r>
+      <w:proofErr w:type="spellEnd"/>
+      <w:r>
+        <w:rPr>
+          <w:sz w:val="24"/>
+          <w:szCs w:val="24"/>
+        </w:rPr>
+        <w:t xml:space="preserve"> database after each game. They can input a three-character name to save their score with, reminiscent of </w:t>
+      </w:r>
+      <w:proofErr w:type="spellStart"/>
+      <w:r>
+        <w:rPr>
+          <w:sz w:val="24"/>
+          <w:szCs w:val="24"/>
+        </w:rPr>
+        <w:t>highscores</w:t>
+      </w:r>
+      <w:proofErr w:type="spellEnd"/>
+      <w:r>
+        <w:rPr>
+          <w:sz w:val="24"/>
+          <w:szCs w:val="24"/>
+        </w:rPr>
+        <w:t xml:space="preserve"> on old arcade machines. </w:t>
+      </w:r>
+      <w:r>
+        <w:rPr>
+          <w:sz w:val="24"/>
+          <w:szCs w:val="24"/>
+        </w:rPr>
+        <w:t xml:space="preserve">A </w:t>
+      </w:r>
+      <w:proofErr w:type="spellStart"/>
+      <w:r>
+        <w:rPr>
+          <w:sz w:val="24"/>
+          <w:szCs w:val="24"/>
+        </w:rPr>
+        <w:t>highscore</w:t>
+      </w:r>
+      <w:proofErr w:type="spellEnd"/>
+      <w:r>
+        <w:rPr>
+          <w:sz w:val="24"/>
+          <w:szCs w:val="24"/>
+        </w:rPr>
+        <w:t xml:space="preserve"> can only be saved if it beats an existing score in the database.</w:t>
+      </w:r>
+    </w:p>
+    <w:p>
+      <w:pPr>
+        <w:rPr>
+          <w:sz w:val="24"/>
+          <w:szCs w:val="24"/>
+        </w:rPr>
+      </w:pPr>
+    </w:p>
+    <w:p>
+      <w:pPr>
+        <w:rPr>
+          <w:b/>
+          <w:bCs/>
+          <w:sz w:val="24"/>
+          <w:szCs w:val="24"/>
+        </w:rPr>
+      </w:pPr>
+      <w:proofErr w:type="spellStart"/>
+      <w:r>
+        <w:rPr>
+          <w:b/>
+          <w:bCs/>
+          <w:sz w:val="24"/>
+          <w:szCs w:val="24"/>
+        </w:rPr>
+        <w:lastRenderedPageBreak/>
+        <w:t>Highscore</w:t>
+      </w:r>
+      <w:proofErr w:type="spellEnd"/>
+      <w:r>
+        <w:rPr>
+          <w:b/>
+          <w:bCs/>
+          <w:sz w:val="24"/>
+          <w:szCs w:val="24"/>
+        </w:rPr>
+        <w:t xml:space="preserve"> struct</w:t>
+      </w:r>
+    </w:p>
+    <w:p>
+      <w:pPr>
+        <w:rPr>
+          <w:sz w:val="24"/>
+          <w:szCs w:val="24"/>
+        </w:rPr>
+      </w:pPr>
+      <w:proofErr w:type="spellStart"/>
+      <w:r>
+        <w:rPr>
           <w:sz w:val="24"/>
           <w:szCs w:val="24"/>
         </w:rPr>
         <w:t>Highscores</w:t>
       </w:r>
-    </w:p>
-    <w:p>
-      <w:pPr>
-        <w:rPr>
-          <w:sz w:val="24"/>
-          <w:szCs w:val="24"/>
-        </w:rPr>
-      </w:pPr>
-      <w:r>
-        <w:rPr>
-          <w:sz w:val="24"/>
-          <w:szCs w:val="24"/>
-        </w:rPr>
-        <w:t>Highscores are saved in a HighScore struct, containing a name and score. When the player wants to view the existing scores, the highscores and connected names saved in the database are saved into a HighScore vector for easy access. When the player wants to save their highscore, the score is written into the database in the binary format.</w:t>
+      <w:proofErr w:type="spellEnd"/>
+      <w:r>
+        <w:rPr>
+          <w:sz w:val="24"/>
+          <w:szCs w:val="24"/>
+        </w:rPr>
+        <w:t xml:space="preserve"> are saved in a </w:t>
+      </w:r>
+      <w:proofErr w:type="spellStart"/>
+      <w:r>
+        <w:rPr>
+          <w:sz w:val="24"/>
+          <w:szCs w:val="24"/>
+        </w:rPr>
+        <w:t>HighScore</w:t>
+      </w:r>
+      <w:proofErr w:type="spellEnd"/>
+      <w:r>
+        <w:rPr>
+          <w:sz w:val="24"/>
+          <w:szCs w:val="24"/>
+        </w:rPr>
+        <w:t xml:space="preserve"> struct, containing a</w:t>
+      </w:r>
+      <w:r>
+        <w:rPr>
+          <w:sz w:val="24"/>
+          <w:szCs w:val="24"/>
+        </w:rPr>
+        <w:t xml:space="preserve"> string for</w:t>
+      </w:r>
+      <w:r>
+        <w:rPr>
+          <w:sz w:val="24"/>
+          <w:szCs w:val="24"/>
+        </w:rPr>
+        <w:t xml:space="preserve"> name and </w:t>
+      </w:r>
+      <w:r>
+        <w:rPr>
+          <w:sz w:val="24"/>
+          <w:szCs w:val="24"/>
+        </w:rPr>
+        <w:t xml:space="preserve">an integer for </w:t>
+      </w:r>
+      <w:r>
+        <w:rPr>
+          <w:sz w:val="24"/>
+          <w:szCs w:val="24"/>
+        </w:rPr>
+        <w:t xml:space="preserve">score. When the player wants to view the existing scores, the </w:t>
+      </w:r>
+      <w:r>
+        <w:rPr>
+          <w:sz w:val="24"/>
+          <w:szCs w:val="24"/>
+        </w:rPr>
+        <w:t>scores</w:t>
+      </w:r>
+      <w:r>
+        <w:rPr>
+          <w:sz w:val="24"/>
+          <w:szCs w:val="24"/>
+        </w:rPr>
+        <w:t xml:space="preserve"> and connected names saved in the database are saved into a </w:t>
+      </w:r>
+      <w:proofErr w:type="spellStart"/>
+      <w:r>
+        <w:rPr>
+          <w:sz w:val="24"/>
+          <w:szCs w:val="24"/>
+        </w:rPr>
+        <w:t>HighScore</w:t>
+      </w:r>
+      <w:proofErr w:type="spellEnd"/>
+      <w:r>
+        <w:rPr>
+          <w:sz w:val="24"/>
+          <w:szCs w:val="24"/>
+        </w:rPr>
+        <w:t xml:space="preserve"> vector for easy access. When the player wants to save their </w:t>
+      </w:r>
+      <w:proofErr w:type="spellStart"/>
+      <w:r>
+        <w:rPr>
+          <w:sz w:val="24"/>
+          <w:szCs w:val="24"/>
+        </w:rPr>
+        <w:t>highscore</w:t>
+      </w:r>
+      <w:proofErr w:type="spellEnd"/>
+      <w:r>
+        <w:rPr>
+          <w:sz w:val="24"/>
+          <w:szCs w:val="24"/>
+        </w:rPr>
+        <w:t>, the score is written into the database in the binary format.</w:t>
       </w:r>
     </w:p>
     <w:sectPr>
@@ -726,7 +999,7 @@
 </file>
 
 <file path=word/endnotes.xml><?xml version="1.0" encoding="utf-8"?>
-<w:endnotes xmlns:wpc="http://schemas.microsoft.com/office/word/2010/wordprocessingCanvas" xmlns:cx="http://schemas.microsoft.com/office/drawing/2014/chartex" xmlns:cx1="http://schemas.microsoft.com/office/drawing/2015/9/8/chartex" xmlns:cx2="http://schemas.microsoft.com/office/drawing/2015/10/21/chartex" xmlns:cx3="http://schemas.microsoft.com/office/drawing/2016/5/9/chartex" xmlns:cx4="http://schemas.microsoft.com/office/drawing/2016/5/10/chartex" xmlns:cx5="http://schemas.microsoft.com/office/drawing/2016/5/11/chartex" xmlns:cx6="http://schemas.microsoft.com/office/drawing/2016/5/12/chartex" xmlns:cx7="http://schemas.microsoft.com/office/drawing/2016/5/13/chartex" xmlns:cx8="http://schemas.microsoft.com/office/drawing/2016/5/14/chartex" xmlns:mc="http://schemas.openxmlformats.org/markup-compatibility/2006" xmlns:aink="http://schemas.microsoft.com/office/drawing/2016/ink" xmlns:am3d="http://schemas.microsoft.com/office/drawing/2017/model3d" xmlns:o="urn:schemas-microsoft-com:office:office" xmlns:oel="http://schemas.microsoft.com/office/2019/extlst" xmlns:r="http://schemas.openxmlformats.org/officeDocument/2006/relationships" xmlns:m="http://schemas.openxmlformats.org/officeDocument/2006/math" xmlns:v="urn:schemas-microsoft-com:vml" xmlns:wp14="http://schemas.microsoft.com/office/word/2010/wordprocessingDrawing" xmlns:wp="http://schemas.openxmlformats.org/drawingml/2006/wordprocessingDrawing" xmlns:w10="urn:schemas-microsoft-com:office:word" xmlns:w="http://schemas.openxmlformats.org/wordprocessingml/2006/main" xmlns:w14="http://schemas.microsoft.com/office/word/2010/wordml" xmlns:w15="http://schemas.microsoft.com/office/word/2012/wordml" xmlns:w16cex="http://schemas.microsoft.com/office/word/2018/wordml/cex" xmlns:w16cid="http://schemas.microsoft.com/office/word/2016/wordml/cid" xmlns:w16="http://schemas.microsoft.com/office/word/2018/wordml" xmlns:w16du="http://schemas.microsoft.com/office/word/2023/wordml/word16du" xmlns:w16sdtdh="http://schemas.microsoft.com/office/word/2020/wordml/sdtdatahash" xmlns:w16se="http://schemas.microsoft.com/office/word/2015/wordml/symex" xmlns:wpg="http://schemas.microsoft.com/office/word/2010/wordprocessingGroup" xmlns:wpi="http://schemas.microsoft.com/office/word/2010/wordprocessingInk" xmlns:wne="http://schemas.microsoft.com/office/word/2006/wordml" xmlns:wps="http://schemas.microsoft.com/office/word/2010/wordprocessingShape" mc:Ignorable="w14 w15 w16se w16cid w16 w16cex w16sdtdh wp14">
+<w:endnotes xmlns:wpc="http://schemas.microsoft.com/office/word/2010/wordprocessingCanvas" xmlns:cx="http://schemas.microsoft.com/office/drawing/2014/chartex" xmlns:cx1="http://schemas.microsoft.com/office/drawing/2015/9/8/chartex" xmlns:cx2="http://schemas.microsoft.com/office/drawing/2015/10/21/chartex" xmlns:cx3="http://schemas.microsoft.com/office/drawing/2016/5/9/chartex" xmlns:cx4="http://schemas.microsoft.com/office/drawing/2016/5/10/chartex" xmlns:cx5="http://schemas.microsoft.com/office/drawing/2016/5/11/chartex" xmlns:cx6="http://schemas.microsoft.com/office/drawing/2016/5/12/chartex" xmlns:cx7="http://schemas.microsoft.com/office/drawing/2016/5/13/chartex" xmlns:cx8="http://schemas.microsoft.com/office/drawing/2016/5/14/chartex" xmlns:mc="http://schemas.openxmlformats.org/markup-compatibility/2006" xmlns:aink="http://schemas.microsoft.com/office/drawing/2016/ink" xmlns:am3d="http://schemas.microsoft.com/office/drawing/2017/model3d" xmlns:o="urn:schemas-microsoft-com:office:office" xmlns:oel="http://schemas.microsoft.com/office/2019/extlst" xmlns:r="http://schemas.openxmlformats.org/officeDocument/2006/relationships" xmlns:m="http://schemas.openxmlformats.org/officeDocument/2006/math" xmlns:v="urn:schemas-microsoft-com:vml" xmlns:wp14="http://schemas.microsoft.com/office/word/2010/wordprocessingDrawing" xmlns:wp="http://schemas.openxmlformats.org/drawingml/2006/wordprocessingDrawing" xmlns:w10="urn:schemas-microsoft-com:office:word" xmlns:w="http://schemas.openxmlformats.org/wordprocessingml/2006/main" xmlns:w14="http://schemas.microsoft.com/office/word/2010/wordml" xmlns:w15="http://schemas.microsoft.com/office/word/2012/wordml" xmlns:w16cex="http://schemas.microsoft.com/office/word/2018/wordml/cex" xmlns:w16cid="http://schemas.microsoft.com/office/word/2016/wordml/cid" xmlns:w16="http://schemas.microsoft.com/office/word/2018/wordml" xmlns:w16sdtdh="http://schemas.microsoft.com/office/word/2020/wordml/sdtdatahash" xmlns:w16se="http://schemas.microsoft.com/office/word/2015/wordml/symex" xmlns:wpg="http://schemas.microsoft.com/office/word/2010/wordprocessingGroup" xmlns:wpi="http://schemas.microsoft.com/office/word/2010/wordprocessingInk" xmlns:wne="http://schemas.microsoft.com/office/word/2006/wordml" xmlns:wps="http://schemas.microsoft.com/office/word/2010/wordprocessingShape" mc:Ignorable="w14 w15 w16se w16cid w16 w16cex w16sdtdh wp14">
   <w:endnote w:type="separator" w:id="-1">
     <w:p>
       <w:pPr>
@@ -751,7 +1024,7 @@
 </file>
 
 <file path=word/footnotes.xml><?xml version="1.0" encoding="utf-8"?>
-<w:footnotes xmlns:wpc="http://schemas.microsoft.com/office/word/2010/wordprocessingCanvas" xmlns:cx="http://schemas.microsoft.com/office/drawing/2014/chartex" xmlns:cx1="http://schemas.microsoft.com/office/drawing/2015/9/8/chartex" xmlns:cx2="http://schemas.microsoft.com/office/drawing/2015/10/21/chartex" xmlns:cx3="http://schemas.microsoft.com/office/drawing/2016/5/9/chartex" xmlns:cx4="http://schemas.microsoft.com/office/drawing/2016/5/10/chartex" xmlns:cx5="http://schemas.microsoft.com/office/drawing/2016/5/11/chartex" xmlns:cx6="http://schemas.microsoft.com/office/drawing/2016/5/12/chartex" xmlns:cx7="http://schemas.microsoft.com/office/drawing/2016/5/13/chartex" xmlns:cx8="http://schemas.microsoft.com/office/drawing/2016/5/14/chartex" xmlns:mc="http://schemas.openxmlformats.org/markup-compatibility/2006" xmlns:aink="http://schemas.microsoft.com/office/drawing/2016/ink" xmlns:am3d="http://schemas.microsoft.com/office/drawing/2017/model3d" xmlns:o="urn:schemas-microsoft-com:office:office" xmlns:oel="http://schemas.microsoft.com/office/2019/extlst" xmlns:r="http://schemas.openxmlformats.org/officeDocument/2006/relationships" xmlns:m="http://schemas.openxmlformats.org/officeDocument/2006/math" xmlns:v="urn:schemas-microsoft-com:vml" xmlns:wp14="http://schemas.microsoft.com/office/word/2010/wordprocessingDrawing" xmlns:wp="http://schemas.openxmlformats.org/drawingml/2006/wordprocessingDrawing" xmlns:w10="urn:schemas-microsoft-com:office:word" xmlns:w="http://schemas.openxmlformats.org/wordprocessingml/2006/main" xmlns:w14="http://schemas.microsoft.com/office/word/2010/wordml" xmlns:w15="http://schemas.microsoft.com/office/word/2012/wordml" xmlns:w16cex="http://schemas.microsoft.com/office/word/2018/wordml/cex" xmlns:w16cid="http://schemas.microsoft.com/office/word/2016/wordml/cid" xmlns:w16="http://schemas.microsoft.com/office/word/2018/wordml" xmlns:w16du="http://schemas.microsoft.com/office/word/2023/wordml/word16du" xmlns:w16sdtdh="http://schemas.microsoft.com/office/word/2020/wordml/sdtdatahash" xmlns:w16se="http://schemas.microsoft.com/office/word/2015/wordml/symex" xmlns:wpg="http://schemas.microsoft.com/office/word/2010/wordprocessingGroup" xmlns:wpi="http://schemas.microsoft.com/office/word/2010/wordprocessingInk" xmlns:wne="http://schemas.microsoft.com/office/word/2006/wordml" xmlns:wps="http://schemas.microsoft.com/office/word/2010/wordprocessingShape" mc:Ignorable="w14 w15 w16se w16cid w16 w16cex w16sdtdh wp14">
+<w:footnotes xmlns:wpc="http://schemas.microsoft.com/office/word/2010/wordprocessingCanvas" xmlns:cx="http://schemas.microsoft.com/office/drawing/2014/chartex" xmlns:cx1="http://schemas.microsoft.com/office/drawing/2015/9/8/chartex" xmlns:cx2="http://schemas.microsoft.com/office/drawing/2015/10/21/chartex" xmlns:cx3="http://schemas.microsoft.com/office/drawing/2016/5/9/chartex" xmlns:cx4="http://schemas.microsoft.com/office/drawing/2016/5/10/chartex" xmlns:cx5="http://schemas.microsoft.com/office/drawing/2016/5/11/chartex" xmlns:cx6="http://schemas.microsoft.com/office/drawing/2016/5/12/chartex" xmlns:cx7="http://schemas.microsoft.com/office/drawing/2016/5/13/chartex" xmlns:cx8="http://schemas.microsoft.com/office/drawing/2016/5/14/chartex" xmlns:mc="http://schemas.openxmlformats.org/markup-compatibility/2006" xmlns:aink="http://schemas.microsoft.com/office/drawing/2016/ink" xmlns:am3d="http://schemas.microsoft.com/office/drawing/2017/model3d" xmlns:o="urn:schemas-microsoft-com:office:office" xmlns:oel="http://schemas.microsoft.com/office/2019/extlst" xmlns:r="http://schemas.openxmlformats.org/officeDocument/2006/relationships" xmlns:m="http://schemas.openxmlformats.org/officeDocument/2006/math" xmlns:v="urn:schemas-microsoft-com:vml" xmlns:wp14="http://schemas.microsoft.com/office/word/2010/wordprocessingDrawing" xmlns:wp="http://schemas.openxmlformats.org/drawingml/2006/wordprocessingDrawing" xmlns:w10="urn:schemas-microsoft-com:office:word" xmlns:w="http://schemas.openxmlformats.org/wordprocessingml/2006/main" xmlns:w14="http://schemas.microsoft.com/office/word/2010/wordml" xmlns:w15="http://schemas.microsoft.com/office/word/2012/wordml" xmlns:w16cex="http://schemas.microsoft.com/office/word/2018/wordml/cex" xmlns:w16cid="http://schemas.microsoft.com/office/word/2016/wordml/cid" xmlns:w16="http://schemas.microsoft.com/office/word/2018/wordml" xmlns:w16sdtdh="http://schemas.microsoft.com/office/word/2020/wordml/sdtdatahash" xmlns:w16se="http://schemas.microsoft.com/office/word/2015/wordml/symex" xmlns:wpg="http://schemas.microsoft.com/office/word/2010/wordprocessingGroup" xmlns:wpi="http://schemas.microsoft.com/office/word/2010/wordprocessingInk" xmlns:wne="http://schemas.microsoft.com/office/word/2006/wordml" xmlns:wps="http://schemas.microsoft.com/office/word/2010/wordprocessingShape" mc:Ignorable="w14 w15 w16se w16cid w16 w16cex w16sdtdh wp14">
   <w:footnote w:type="separator" w:id="-1">
     <w:p>
       <w:pPr>
@@ -776,7 +1049,7 @@
 </file>
 
 <file path=word/header1.xml><?xml version="1.0" encoding="utf-8"?>
-<w:hdr xmlns:wpc="http://schemas.microsoft.com/office/word/2010/wordprocessingCanvas" xmlns:cx="http://schemas.microsoft.com/office/drawing/2014/chartex" xmlns:cx1="http://schemas.microsoft.com/office/drawing/2015/9/8/chartex" xmlns:cx2="http://schemas.microsoft.com/office/drawing/2015/10/21/chartex" xmlns:cx3="http://schemas.microsoft.com/office/drawing/2016/5/9/chartex" xmlns:cx4="http://schemas.microsoft.com/office/drawing/2016/5/10/chartex" xmlns:cx5="http://schemas.microsoft.com/office/drawing/2016/5/11/chartex" xmlns:cx6="http://schemas.microsoft.com/office/drawing/2016/5/12/chartex" xmlns:cx7="http://schemas.microsoft.com/office/drawing/2016/5/13/chartex" xmlns:cx8="http://schemas.microsoft.com/office/drawing/2016/5/14/chartex" xmlns:mc="http://schemas.openxmlformats.org/markup-compatibility/2006" xmlns:aink="http://schemas.microsoft.com/office/drawing/2016/ink" xmlns:am3d="http://schemas.microsoft.com/office/drawing/2017/model3d" xmlns:o="urn:schemas-microsoft-com:office:office" xmlns:oel="http://schemas.microsoft.com/office/2019/extlst" xmlns:r="http://schemas.openxmlformats.org/officeDocument/2006/relationships" xmlns:m="http://schemas.openxmlformats.org/officeDocument/2006/math" xmlns:v="urn:schemas-microsoft-com:vml" xmlns:wp14="http://schemas.microsoft.com/office/word/2010/wordprocessingDrawing" xmlns:wp="http://schemas.openxmlformats.org/drawingml/2006/wordprocessingDrawing" xmlns:w10="urn:schemas-microsoft-com:office:word" xmlns:w="http://schemas.openxmlformats.org/wordprocessingml/2006/main" xmlns:w14="http://schemas.microsoft.com/office/word/2010/wordml" xmlns:w15="http://schemas.microsoft.com/office/word/2012/wordml" xmlns:w16cex="http://schemas.microsoft.com/office/word/2018/wordml/cex" xmlns:w16cid="http://schemas.microsoft.com/office/word/2016/wordml/cid" xmlns:w16="http://schemas.microsoft.com/office/word/2018/wordml" xmlns:w16du="http://schemas.microsoft.com/office/word/2023/wordml/word16du" xmlns:w16sdtdh="http://schemas.microsoft.com/office/word/2020/wordml/sdtdatahash" xmlns:w16se="http://schemas.microsoft.com/office/word/2015/wordml/symex" xmlns:wpg="http://schemas.microsoft.com/office/word/2010/wordprocessingGroup" xmlns:wpi="http://schemas.microsoft.com/office/word/2010/wordprocessingInk" xmlns:wne="http://schemas.microsoft.com/office/word/2006/wordml" xmlns:wps="http://schemas.microsoft.com/office/word/2010/wordprocessingShape" mc:Ignorable="w14 w15 w16se w16cid w16 w16cex w16sdtdh wp14">
+<w:hdr xmlns:wpc="http://schemas.microsoft.com/office/word/2010/wordprocessingCanvas" xmlns:cx="http://schemas.microsoft.com/office/drawing/2014/chartex" xmlns:cx1="http://schemas.microsoft.com/office/drawing/2015/9/8/chartex" xmlns:cx2="http://schemas.microsoft.com/office/drawing/2015/10/21/chartex" xmlns:cx3="http://schemas.microsoft.com/office/drawing/2016/5/9/chartex" xmlns:cx4="http://schemas.microsoft.com/office/drawing/2016/5/10/chartex" xmlns:cx5="http://schemas.microsoft.com/office/drawing/2016/5/11/chartex" xmlns:cx6="http://schemas.microsoft.com/office/drawing/2016/5/12/chartex" xmlns:cx7="http://schemas.microsoft.com/office/drawing/2016/5/13/chartex" xmlns:cx8="http://schemas.microsoft.com/office/drawing/2016/5/14/chartex" xmlns:mc="http://schemas.openxmlformats.org/markup-compatibility/2006" xmlns:aink="http://schemas.microsoft.com/office/drawing/2016/ink" xmlns:am3d="http://schemas.microsoft.com/office/drawing/2017/model3d" xmlns:o="urn:schemas-microsoft-com:office:office" xmlns:oel="http://schemas.microsoft.com/office/2019/extlst" xmlns:r="http://schemas.openxmlformats.org/officeDocument/2006/relationships" xmlns:m="http://schemas.openxmlformats.org/officeDocument/2006/math" xmlns:v="urn:schemas-microsoft-com:vml" xmlns:wp14="http://schemas.microsoft.com/office/word/2010/wordprocessingDrawing" xmlns:wp="http://schemas.openxmlformats.org/drawingml/2006/wordprocessingDrawing" xmlns:w10="urn:schemas-microsoft-com:office:word" xmlns:w="http://schemas.openxmlformats.org/wordprocessingml/2006/main" xmlns:w14="http://schemas.microsoft.com/office/word/2010/wordml" xmlns:w15="http://schemas.microsoft.com/office/word/2012/wordml" xmlns:w16cex="http://schemas.microsoft.com/office/word/2018/wordml/cex" xmlns:w16cid="http://schemas.microsoft.com/office/word/2016/wordml/cid" xmlns:w16="http://schemas.microsoft.com/office/word/2018/wordml" xmlns:w16sdtdh="http://schemas.microsoft.com/office/word/2020/wordml/sdtdatahash" xmlns:w16se="http://schemas.microsoft.com/office/word/2015/wordml/symex" xmlns:wpg="http://schemas.microsoft.com/office/word/2010/wordprocessingGroup" xmlns:wpi="http://schemas.microsoft.com/office/word/2010/wordprocessingInk" xmlns:wne="http://schemas.microsoft.com/office/word/2006/wordml" xmlns:wps="http://schemas.microsoft.com/office/word/2010/wordprocessingShape" mc:Ignorable="w14 w15 w16se w16cid w16 w16cex w16sdtdh wp14">
   <w:p>
     <w:pPr>
       <w:pStyle w:val="Header"/>
@@ -790,7 +1063,7 @@
 </file>
 
 <file path=word/numbering.xml><?xml version="1.0" encoding="utf-8"?>
-<w:numbering xmlns:wpc="http://schemas.microsoft.com/office/word/2010/wordprocessingCanvas" xmlns:cx="http://schemas.microsoft.com/office/drawing/2014/chartex" xmlns:cx1="http://schemas.microsoft.com/office/drawing/2015/9/8/chartex" xmlns:cx2="http://schemas.microsoft.com/office/drawing/2015/10/21/chartex" xmlns:cx3="http://schemas.microsoft.com/office/drawing/2016/5/9/chartex" xmlns:cx4="http://schemas.microsoft.com/office/drawing/2016/5/10/chartex" xmlns:cx5="http://schemas.microsoft.com/office/drawing/2016/5/11/chartex" xmlns:cx6="http://schemas.microsoft.com/office/drawing/2016/5/12/chartex" xmlns:cx7="http://schemas.microsoft.com/office/drawing/2016/5/13/chartex" xmlns:cx8="http://schemas.microsoft.com/office/drawing/2016/5/14/chartex" xmlns:mc="http://schemas.openxmlformats.org/markup-compatibility/2006" xmlns:aink="http://schemas.microsoft.com/office/drawing/2016/ink" xmlns:am3d="http://schemas.microsoft.com/office/drawing/2017/model3d" xmlns:o="urn:schemas-microsoft-com:office:office" xmlns:oel="http://schemas.microsoft.com/office/2019/extlst" xmlns:r="http://schemas.openxmlformats.org/officeDocument/2006/relationships" xmlns:m="http://schemas.openxmlformats.org/officeDocument/2006/math" xmlns:v="urn:schemas-microsoft-com:vml" xmlns:wp14="http://schemas.microsoft.com/office/word/2010/wordprocessingDrawing" xmlns:wp="http://schemas.openxmlformats.org/drawingml/2006/wordprocessingDrawing" xmlns:w10="urn:schemas-microsoft-com:office:word" xmlns:w="http://schemas.openxmlformats.org/wordprocessingml/2006/main" xmlns:w14="http://schemas.microsoft.com/office/word/2010/wordml" xmlns:w15="http://schemas.microsoft.com/office/word/2012/wordml" xmlns:w16cex="http://schemas.microsoft.com/office/word/2018/wordml/cex" xmlns:w16cid="http://schemas.microsoft.com/office/word/2016/wordml/cid" xmlns:w16="http://schemas.microsoft.com/office/word/2018/wordml" xmlns:w16du="http://schemas.microsoft.com/office/word/2023/wordml/word16du" xmlns:w16sdtdh="http://schemas.microsoft.com/office/word/2020/wordml/sdtdatahash" xmlns:w16se="http://schemas.microsoft.com/office/word/2015/wordml/symex" xmlns:wpg="http://schemas.microsoft.com/office/word/2010/wordprocessingGroup" xmlns:wpi="http://schemas.microsoft.com/office/word/2010/wordprocessingInk" xmlns:wne="http://schemas.microsoft.com/office/word/2006/wordml" xmlns:wps="http://schemas.microsoft.com/office/word/2010/wordprocessingShape" mc:Ignorable="w14 w15 w16se w16cid w16 w16cex w16sdtdh wp14">
+<w:numbering xmlns:wpc="http://schemas.microsoft.com/office/word/2010/wordprocessingCanvas" xmlns:cx="http://schemas.microsoft.com/office/drawing/2014/chartex" xmlns:cx1="http://schemas.microsoft.com/office/drawing/2015/9/8/chartex" xmlns:cx2="http://schemas.microsoft.com/office/drawing/2015/10/21/chartex" xmlns:cx3="http://schemas.microsoft.com/office/drawing/2016/5/9/chartex" xmlns:cx4="http://schemas.microsoft.com/office/drawing/2016/5/10/chartex" xmlns:cx5="http://schemas.microsoft.com/office/drawing/2016/5/11/chartex" xmlns:cx6="http://schemas.microsoft.com/office/drawing/2016/5/12/chartex" xmlns:cx7="http://schemas.microsoft.com/office/drawing/2016/5/13/chartex" xmlns:cx8="http://schemas.microsoft.com/office/drawing/2016/5/14/chartex" xmlns:mc="http://schemas.openxmlformats.org/markup-compatibility/2006" xmlns:aink="http://schemas.microsoft.com/office/drawing/2016/ink" xmlns:am3d="http://schemas.microsoft.com/office/drawing/2017/model3d" xmlns:o="urn:schemas-microsoft-com:office:office" xmlns:oel="http://schemas.microsoft.com/office/2019/extlst" xmlns:r="http://schemas.openxmlformats.org/officeDocument/2006/relationships" xmlns:m="http://schemas.openxmlformats.org/officeDocument/2006/math" xmlns:v="urn:schemas-microsoft-com:vml" xmlns:wp14="http://schemas.microsoft.com/office/word/2010/wordprocessingDrawing" xmlns:wp="http://schemas.openxmlformats.org/drawingml/2006/wordprocessingDrawing" xmlns:w10="urn:schemas-microsoft-com:office:word" xmlns:w="http://schemas.openxmlformats.org/wordprocessingml/2006/main" xmlns:w14="http://schemas.microsoft.com/office/word/2010/wordml" xmlns:w15="http://schemas.microsoft.com/office/word/2012/wordml" xmlns:w16cex="http://schemas.microsoft.com/office/word/2018/wordml/cex" xmlns:w16cid="http://schemas.microsoft.com/office/word/2016/wordml/cid" xmlns:w16="http://schemas.microsoft.com/office/word/2018/wordml" xmlns:w16sdtdh="http://schemas.microsoft.com/office/word/2020/wordml/sdtdatahash" xmlns:w16se="http://schemas.microsoft.com/office/word/2015/wordml/symex" xmlns:wpg="http://schemas.microsoft.com/office/word/2010/wordprocessingGroup" xmlns:wpi="http://schemas.microsoft.com/office/word/2010/wordprocessingInk" xmlns:wne="http://schemas.microsoft.com/office/word/2006/wordml" xmlns:wps="http://schemas.microsoft.com/office/word/2010/wordprocessingShape" mc:Ignorable="w14 w15 w16se w16cid w16 w16cex w16sdtdh wp14">
   <w:abstractNum w:abstractNumId="0" w15:restartNumberingAfterBreak="0">
     <w:nsid w:val="75E05770"/>
     <w:multiLevelType w:val="hybridMultilevel"/>

</xml_diff>